<commit_message>
041419 commit with PrivateWall
</commit_message>
<xml_diff>
--- a/flask/flask_mysql/dojo_survey_validation/Working the DojoSurvey with Validation starting 4.docx
+++ b/flask/flask_mysql/dojo_survey_validation/Working the DojoSurvey with Validation starting 4.docx
@@ -20,6 +20,12 @@
       <w:proofErr w:type="gramEnd"/>
     </w:p>
     <w:p/>
+    <w:p>
+      <w:r>
+        <w:t>I need to create a route and accept the form data into it and then start checking it.</w:t>
+      </w:r>
+    </w:p>
+    <w:p/>
     <w:p/>
     <w:p/>
     <w:p/>
@@ -308,7 +314,18 @@
       </w:r>
       <w:proofErr w:type="spellEnd"/>
       <w:r>
-        <w:t xml:space="preserve">                |</w:t>
+        <w:t xml:space="preserve">     </w:t>
+      </w:r>
+      <w:r>
+        <w:t xml:space="preserve">              </w:t>
+      </w:r>
+    </w:p>
+    <w:p>
+      <w:pPr>
+        <w:ind w:left="1440"/>
+      </w:pPr>
+      <w:r>
+        <w:t xml:space="preserve">  |</w:t>
       </w:r>
     </w:p>
     <w:p>
@@ -482,75 +499,6 @@
       <w:proofErr w:type="spellEnd"/>
       <w:r>
         <w:t>(45) | YES  |     | NULL              |                   |</w:t>
-      </w:r>
-    </w:p>
-    <w:p>
-      <w:pPr>
-        <w:ind w:left="1440"/>
-      </w:pPr>
-      <w:r>
-        <w:t xml:space="preserve">| </w:t>
-      </w:r>
-      <w:proofErr w:type="gramStart"/>
-      <w:r>
-        <w:t>location</w:t>
-      </w:r>
-      <w:proofErr w:type="gramEnd"/>
-      <w:r>
-        <w:t xml:space="preserve">     | </w:t>
-      </w:r>
-      <w:proofErr w:type="spellStart"/>
-      <w:r>
-        <w:t>varchar</w:t>
-      </w:r>
-      <w:proofErr w:type="spellEnd"/>
-      <w:r>
-        <w:t>(45) | YES  |     | NULL              |                   |</w:t>
-      </w:r>
-    </w:p>
-    <w:p>
-      <w:pPr>
-        <w:ind w:left="1440"/>
-      </w:pPr>
-      <w:r>
-        <w:t xml:space="preserve">| </w:t>
-      </w:r>
-      <w:proofErr w:type="spellStart"/>
-      <w:r>
-        <w:t>fav_language</w:t>
-      </w:r>
-      <w:proofErr w:type="spellEnd"/>
-      <w:r>
-        <w:t xml:space="preserve"> | </w:t>
-      </w:r>
-      <w:proofErr w:type="spellStart"/>
-      <w:proofErr w:type="gramStart"/>
-      <w:r>
-        <w:t>varchar</w:t>
-      </w:r>
-      <w:proofErr w:type="spellEnd"/>
-      <w:r>
-        <w:t>(</w:t>
-      </w:r>
-      <w:proofErr w:type="gramEnd"/>
-      <w:r>
-        <w:t>45) | YES  |     | NULL              |                   |</w:t>
-      </w:r>
-    </w:p>
-    <w:p>
-      <w:pPr>
-        <w:ind w:left="1440"/>
-      </w:pPr>
-      <w:r>
-        <w:t xml:space="preserve">| Comments     | text        | </w:t>
-      </w:r>
-      <w:proofErr w:type="gramStart"/>
-      <w:r>
-        <w:t>YES  |</w:t>
-      </w:r>
-      <w:proofErr w:type="gramEnd"/>
-      <w:r>
-        <w:t xml:space="preserve">     | NULL              |                   |</w:t>
       </w:r>
     </w:p>
     <w:p>
@@ -561,6 +509,75 @@
         <w:lastRenderedPageBreak/>
         <w:t xml:space="preserve">| </w:t>
       </w:r>
+      <w:proofErr w:type="gramStart"/>
+      <w:r>
+        <w:t>location</w:t>
+      </w:r>
+      <w:proofErr w:type="gramEnd"/>
+      <w:r>
+        <w:t xml:space="preserve">     | </w:t>
+      </w:r>
+      <w:proofErr w:type="spellStart"/>
+      <w:r>
+        <w:t>varchar</w:t>
+      </w:r>
+      <w:proofErr w:type="spellEnd"/>
+      <w:r>
+        <w:t>(45) | YES  |     | NULL              |                   |</w:t>
+      </w:r>
+    </w:p>
+    <w:p>
+      <w:pPr>
+        <w:ind w:left="1440"/>
+      </w:pPr>
+      <w:r>
+        <w:t xml:space="preserve">| </w:t>
+      </w:r>
+      <w:proofErr w:type="spellStart"/>
+      <w:r>
+        <w:t>fav_language</w:t>
+      </w:r>
+      <w:proofErr w:type="spellEnd"/>
+      <w:r>
+        <w:t xml:space="preserve"> | </w:t>
+      </w:r>
+      <w:proofErr w:type="spellStart"/>
+      <w:proofErr w:type="gramStart"/>
+      <w:r>
+        <w:t>varchar</w:t>
+      </w:r>
+      <w:proofErr w:type="spellEnd"/>
+      <w:r>
+        <w:t>(</w:t>
+      </w:r>
+      <w:proofErr w:type="gramEnd"/>
+      <w:r>
+        <w:t>45) | YES  |     | NULL              |                   |</w:t>
+      </w:r>
+    </w:p>
+    <w:p>
+      <w:pPr>
+        <w:ind w:left="1440"/>
+      </w:pPr>
+      <w:r>
+        <w:t xml:space="preserve">| Comments     | text        | </w:t>
+      </w:r>
+      <w:proofErr w:type="gramStart"/>
+      <w:r>
+        <w:t>YES  |</w:t>
+      </w:r>
+      <w:proofErr w:type="gramEnd"/>
+      <w:r>
+        <w:t xml:space="preserve">     | NULL              |                   |</w:t>
+      </w:r>
+    </w:p>
+    <w:p>
+      <w:pPr>
+        <w:ind w:left="1440"/>
+      </w:pPr>
+      <w:r>
+        <w:t xml:space="preserve">| </w:t>
+      </w:r>
       <w:proofErr w:type="spellStart"/>
       <w:r>
         <w:t>created_at</w:t>
@@ -839,6 +856,198 @@
         <w:t>2 rows in set (0.01 sec)</w:t>
       </w:r>
     </w:p>
+    <w:p/>
+    <w:p/>
+    <w:p/>
+    <w:p>
+      <w:r>
+        <w:rPr>
+          <w:noProof/>
+        </w:rPr>
+        <w:drawing>
+          <wp:inline distT="0" distB="0" distL="0" distR="0">
+            <wp:extent cx="4275455" cy="2726055"/>
+            <wp:effectExtent l="19050" t="0" r="0" b="0"/>
+            <wp:docPr id="1" name="Picture 1"/>
+            <wp:cNvGraphicFramePr>
+              <a:graphicFrameLocks xmlns:a="http://schemas.openxmlformats.org/drawingml/2006/main" noChangeAspect="1"/>
+            </wp:cNvGraphicFramePr>
+            <a:graphic xmlns:a="http://schemas.openxmlformats.org/drawingml/2006/main">
+              <a:graphicData uri="http://schemas.openxmlformats.org/drawingml/2006/picture">
+                <pic:pic xmlns:pic="http://schemas.openxmlformats.org/drawingml/2006/picture">
+                  <pic:nvPicPr>
+                    <pic:cNvPr id="0" name="Picture 1"/>
+                    <pic:cNvPicPr>
+                      <a:picLocks noChangeAspect="1" noChangeArrowheads="1"/>
+                    </pic:cNvPicPr>
+                  </pic:nvPicPr>
+                  <pic:blipFill>
+                    <a:blip r:embed="rId4" cstate="print"/>
+                    <a:srcRect/>
+                    <a:stretch>
+                      <a:fillRect/>
+                    </a:stretch>
+                  </pic:blipFill>
+                  <pic:spPr bwMode="auto">
+                    <a:xfrm>
+                      <a:off x="0" y="0"/>
+                      <a:ext cx="4275455" cy="2726055"/>
+                    </a:xfrm>
+                    <a:prstGeom prst="rect">
+                      <a:avLst/>
+                    </a:prstGeom>
+                    <a:noFill/>
+                    <a:ln w="9525">
+                      <a:noFill/>
+                      <a:miter lim="800000"/>
+                      <a:headEnd/>
+                      <a:tailEnd/>
+                    </a:ln>
+                  </pic:spPr>
+                </pic:pic>
+              </a:graphicData>
+            </a:graphic>
+          </wp:inline>
+        </w:drawing>
+      </w:r>
+    </w:p>
+    <w:p/>
+    <w:p/>
+    <w:p>
+      <w:r>
+        <w:rPr>
+          <w:noProof/>
+        </w:rPr>
+        <w:lastRenderedPageBreak/>
+        <w:drawing>
+          <wp:inline distT="0" distB="0" distL="0" distR="0">
+            <wp:extent cx="5943600" cy="5905489"/>
+            <wp:effectExtent l="19050" t="0" r="0" b="0"/>
+            <wp:docPr id="4" name="Picture 4"/>
+            <wp:cNvGraphicFramePr>
+              <a:graphicFrameLocks xmlns:a="http://schemas.openxmlformats.org/drawingml/2006/main" noChangeAspect="1"/>
+            </wp:cNvGraphicFramePr>
+            <a:graphic xmlns:a="http://schemas.openxmlformats.org/drawingml/2006/main">
+              <a:graphicData uri="http://schemas.openxmlformats.org/drawingml/2006/picture">
+                <pic:pic xmlns:pic="http://schemas.openxmlformats.org/drawingml/2006/picture">
+                  <pic:nvPicPr>
+                    <pic:cNvPr id="0" name="Picture 4"/>
+                    <pic:cNvPicPr>
+                      <a:picLocks noChangeAspect="1" noChangeArrowheads="1"/>
+                    </pic:cNvPicPr>
+                  </pic:nvPicPr>
+                  <pic:blipFill>
+                    <a:blip r:embed="rId5" cstate="print"/>
+                    <a:srcRect/>
+                    <a:stretch>
+                      <a:fillRect/>
+                    </a:stretch>
+                  </pic:blipFill>
+                  <pic:spPr bwMode="auto">
+                    <a:xfrm>
+                      <a:off x="0" y="0"/>
+                      <a:ext cx="5943600" cy="5905489"/>
+                    </a:xfrm>
+                    <a:prstGeom prst="rect">
+                      <a:avLst/>
+                    </a:prstGeom>
+                    <a:noFill/>
+                    <a:ln w="9525">
+                      <a:noFill/>
+                      <a:miter lim="800000"/>
+                      <a:headEnd/>
+                      <a:tailEnd/>
+                    </a:ln>
+                  </pic:spPr>
+                </pic:pic>
+              </a:graphicData>
+            </a:graphic>
+          </wp:inline>
+        </w:drawing>
+      </w:r>
+    </w:p>
+    <w:p/>
+    <w:p/>
+    <w:p>
+      <w:r>
+        <w:rPr>
+          <w:noProof/>
+        </w:rPr>
+        <w:lastRenderedPageBreak/>
+        <w:drawing>
+          <wp:inline distT="0" distB="0" distL="0" distR="0">
+            <wp:extent cx="5943600" cy="5587091"/>
+            <wp:effectExtent l="19050" t="0" r="0" b="0"/>
+            <wp:docPr id="7" name="Picture 7"/>
+            <wp:cNvGraphicFramePr>
+              <a:graphicFrameLocks xmlns:a="http://schemas.openxmlformats.org/drawingml/2006/main" noChangeAspect="1"/>
+            </wp:cNvGraphicFramePr>
+            <a:graphic xmlns:a="http://schemas.openxmlformats.org/drawingml/2006/main">
+              <a:graphicData uri="http://schemas.openxmlformats.org/drawingml/2006/picture">
+                <pic:pic xmlns:pic="http://schemas.openxmlformats.org/drawingml/2006/picture">
+                  <pic:nvPicPr>
+                    <pic:cNvPr id="0" name="Picture 7"/>
+                    <pic:cNvPicPr>
+                      <a:picLocks noChangeAspect="1" noChangeArrowheads="1"/>
+                    </pic:cNvPicPr>
+                  </pic:nvPicPr>
+                  <pic:blipFill>
+                    <a:blip r:embed="rId6" cstate="print"/>
+                    <a:srcRect/>
+                    <a:stretch>
+                      <a:fillRect/>
+                    </a:stretch>
+                  </pic:blipFill>
+                  <pic:spPr bwMode="auto">
+                    <a:xfrm>
+                      <a:off x="0" y="0"/>
+                      <a:ext cx="5943600" cy="5587091"/>
+                    </a:xfrm>
+                    <a:prstGeom prst="rect">
+                      <a:avLst/>
+                    </a:prstGeom>
+                    <a:noFill/>
+                    <a:ln w="9525">
+                      <a:noFill/>
+                      <a:miter lim="800000"/>
+                      <a:headEnd/>
+                      <a:tailEnd/>
+                    </a:ln>
+                  </pic:spPr>
+                </pic:pic>
+              </a:graphicData>
+            </a:graphic>
+          </wp:inline>
+        </w:drawing>
+      </w:r>
+    </w:p>
+    <w:p/>
+    <w:p/>
+    <w:p/>
+    <w:p/>
+    <w:p/>
+    <w:p/>
+    <w:p/>
+    <w:p/>
+    <w:p/>
+    <w:p/>
+    <w:p/>
+    <w:p/>
+    <w:p/>
+    <w:p/>
+    <w:p/>
+    <w:p/>
+    <w:p/>
+    <w:p/>
+    <w:p/>
+    <w:p/>
+    <w:p/>
+    <w:p/>
+    <w:p/>
+    <w:p/>
+    <w:p/>
+    <w:p/>
+    <w:p/>
     <w:p/>
     <w:p/>
     <w:p/>
@@ -1041,6 +1250,33 @@
     <w:uiPriority w:val="99"/>
     <w:semiHidden/>
     <w:unhideWhenUsed/>
+  </w:style>
+  <w:style w:type="paragraph" w:styleId="BalloonText">
+    <w:name w:val="Balloon Text"/>
+    <w:basedOn w:val="Normal"/>
+    <w:link w:val="BalloonTextChar"/>
+    <w:uiPriority w:val="99"/>
+    <w:semiHidden/>
+    <w:unhideWhenUsed/>
+    <w:rsid w:val="000C3F02"/>
+    <w:rPr>
+      <w:rFonts w:ascii="Tahoma" w:hAnsi="Tahoma" w:cs="Tahoma"/>
+      <w:sz w:val="16"/>
+      <w:szCs w:val="16"/>
+    </w:rPr>
+  </w:style>
+  <w:style w:type="character" w:customStyle="1" w:styleId="BalloonTextChar">
+    <w:name w:val="Balloon Text Char"/>
+    <w:basedOn w:val="DefaultParagraphFont"/>
+    <w:link w:val="BalloonText"/>
+    <w:uiPriority w:val="99"/>
+    <w:semiHidden/>
+    <w:rsid w:val="000C3F02"/>
+    <w:rPr>
+      <w:rFonts w:ascii="Tahoma" w:hAnsi="Tahoma" w:cs="Tahoma"/>
+      <w:sz w:val="16"/>
+      <w:szCs w:val="16"/>
+    </w:rPr>
   </w:style>
 </w:styles>
 </file>

</xml_diff>